<commit_message>
update designmode test and log
</commit_message>
<xml_diff>
--- a/todo/被动收入与理财.docx
+++ b/todo/被动收入与理财.docx
@@ -124,297 +124,342 @@
         </w:rPr>
         <w:t>最大化最终利益</w:t>
       </w:r>
+    </w:p>
+    <w:p>
+      <w:pPr>
+        <w:rPr>
+          <w:rFonts w:hint="eastAsia"/>
+          <w:lang w:val="en-US" w:eastAsia="zh-CN"/>
+        </w:rPr>
+      </w:pPr>
+    </w:p>
+    <w:p>
+      <w:pPr>
+        <w:rPr>
+          <w:rFonts w:hint="eastAsia"/>
+          <w:lang w:val="en-US" w:eastAsia="zh-CN"/>
+        </w:rPr>
+      </w:pPr>
+    </w:p>
+    <w:p>
+      <w:pPr>
+        <w:rPr>
+          <w:rFonts w:hint="eastAsia"/>
+          <w:lang w:val="en-US" w:eastAsia="zh-CN"/>
+        </w:rPr>
+      </w:pPr>
+      <w:r>
+        <w:rPr>
+          <w:rFonts w:hint="eastAsia"/>
+          <w:lang w:val="en-US" w:eastAsia="zh-CN"/>
+        </w:rPr>
+        <w:t>找到超过7种以上持续收入来源</w:t>
+      </w:r>
+    </w:p>
+    <w:p>
+      <w:pPr>
+        <w:rPr>
+          <w:rFonts w:hint="eastAsia"/>
+          <w:lang w:val="en-US" w:eastAsia="zh-CN"/>
+        </w:rPr>
+      </w:pPr>
+    </w:p>
+    <w:p>
+      <w:pPr>
+        <w:rPr>
+          <w:rFonts w:hint="eastAsia"/>
+          <w:lang w:val="en-US" w:eastAsia="zh-CN"/>
+        </w:rPr>
+      </w:pPr>
+      <w:r>
+        <w:rPr>
+          <w:rFonts w:hint="eastAsia"/>
+          <w:lang w:val="en-US" w:eastAsia="zh-CN"/>
+        </w:rPr>
+        <w:t>如何使用时间赚钱</w:t>
+      </w:r>
+    </w:p>
+    <w:p>
+      <w:pPr>
+        <w:rPr>
+          <w:rFonts w:hint="eastAsia"/>
+          <w:lang w:val="en-US" w:eastAsia="zh-CN"/>
+        </w:rPr>
+      </w:pPr>
+      <w:r>
+        <w:rPr>
+          <w:rFonts w:hint="eastAsia"/>
+          <w:lang w:val="en-US" w:eastAsia="zh-CN"/>
+        </w:rPr>
+        <w:t>如何使用工具赚钱</w:t>
+      </w:r>
+    </w:p>
+    <w:p>
+      <w:pPr>
+        <w:rPr>
+          <w:rFonts w:hint="eastAsia"/>
+          <w:lang w:val="en-US" w:eastAsia="zh-CN"/>
+        </w:rPr>
+      </w:pPr>
+      <w:r>
+        <w:rPr>
+          <w:rFonts w:hint="eastAsia"/>
+          <w:lang w:val="en-US" w:eastAsia="zh-CN"/>
+        </w:rPr>
+        <w:t>如何自己编写工具赚钱</w:t>
+      </w:r>
+    </w:p>
+    <w:p>
+      <w:pPr>
+        <w:rPr>
+          <w:rFonts w:hint="eastAsia"/>
+          <w:lang w:val="en-US" w:eastAsia="zh-CN"/>
+        </w:rPr>
+      </w:pPr>
+    </w:p>
+    <w:p>
+      <w:pPr>
+        <w:rPr>
+          <w:rFonts w:hint="eastAsia"/>
+          <w:lang w:val="en-US" w:eastAsia="zh-CN"/>
+        </w:rPr>
+      </w:pPr>
+    </w:p>
+    <w:p>
+      <w:pPr>
+        <w:rPr>
+          <w:rFonts w:hint="eastAsia"/>
+          <w:lang w:val="en-US" w:eastAsia="zh-CN"/>
+        </w:rPr>
+      </w:pPr>
+      <w:r>
+        <w:rPr>
+          <w:rFonts w:hint="eastAsia"/>
+          <w:lang w:val="en-US" w:eastAsia="zh-CN"/>
+        </w:rPr>
+        <w:t>计算力如何转换为钱</w:t>
+      </w:r>
+    </w:p>
+    <w:p>
+      <w:pPr>
+        <w:rPr>
+          <w:rFonts w:hint="eastAsia"/>
+          <w:lang w:val="en-US" w:eastAsia="zh-CN"/>
+        </w:rPr>
+      </w:pPr>
+      <w:r>
+        <w:rPr>
+          <w:rFonts w:hint="eastAsia"/>
+          <w:lang w:val="en-US" w:eastAsia="zh-CN"/>
+        </w:rPr>
+        <w:t>投资是一种被动收入</w:t>
+      </w:r>
+    </w:p>
+    <w:p>
+      <w:pPr>
+        <w:rPr>
+          <w:rFonts w:hint="eastAsia"/>
+          <w:lang w:val="en-US" w:eastAsia="zh-CN"/>
+        </w:rPr>
+      </w:pPr>
+      <w:r>
+        <w:rPr>
+          <w:rFonts w:hint="eastAsia"/>
+          <w:lang w:val="en-US" w:eastAsia="zh-CN"/>
+        </w:rPr>
+        <w:t>出租房屋是一种被动收入</w:t>
+      </w:r>
+    </w:p>
+    <w:p>
+      <w:pPr>
+        <w:rPr>
+          <w:rFonts w:hint="eastAsia"/>
+          <w:lang w:val="en-US" w:eastAsia="zh-CN"/>
+        </w:rPr>
+      </w:pPr>
+    </w:p>
+    <w:p>
+      <w:pPr>
+        <w:rPr>
+          <w:rFonts w:hint="eastAsia"/>
+          <w:lang w:val="en-US" w:eastAsia="zh-CN"/>
+        </w:rPr>
+      </w:pPr>
+    </w:p>
+    <w:p>
+      <w:pPr>
+        <w:rPr>
+          <w:rFonts w:hint="eastAsia"/>
+          <w:lang w:val="en-US" w:eastAsia="zh-CN"/>
+        </w:rPr>
+      </w:pPr>
+      <w:r>
+        <w:rPr>
+          <w:rFonts w:hint="eastAsia"/>
+          <w:lang w:val="en-US" w:eastAsia="zh-CN"/>
+        </w:rPr>
+        <w:t>主动收入</w:t>
+      </w:r>
+    </w:p>
+    <w:p>
+      <w:pPr>
+        <w:rPr>
+          <w:rFonts w:hint="eastAsia"/>
+          <w:lang w:val="en-US" w:eastAsia="zh-CN"/>
+        </w:rPr>
+      </w:pPr>
+    </w:p>
+    <w:p>
+      <w:pPr>
+        <w:rPr>
+          <w:rFonts w:hint="eastAsia"/>
+          <w:lang w:val="en-US" w:eastAsia="zh-CN"/>
+        </w:rPr>
+      </w:pPr>
+      <w:r>
+        <w:rPr>
+          <w:rFonts w:hint="eastAsia"/>
+          <w:lang w:val="en-US" w:eastAsia="zh-CN"/>
+        </w:rPr>
+        <w:t>工作</w:t>
+      </w:r>
+    </w:p>
+    <w:p>
+      <w:pPr>
+        <w:rPr>
+          <w:rFonts w:hint="eastAsia"/>
+          <w:lang w:val="en-US" w:eastAsia="zh-CN"/>
+        </w:rPr>
+      </w:pPr>
+      <w:r>
+        <w:rPr>
+          <w:rFonts w:hint="eastAsia"/>
+          <w:lang w:val="en-US" w:eastAsia="zh-CN"/>
+        </w:rPr>
+        <w:t>接取国外网站威客，国内威客网站无利润，且竞争压力过大</w:t>
+      </w:r>
+    </w:p>
+    <w:p>
+      <w:pPr>
+        <w:rPr>
+          <w:rFonts w:hint="eastAsia"/>
+          <w:lang w:val="en-US" w:eastAsia="zh-CN"/>
+        </w:rPr>
+      </w:pPr>
+      <w:r>
+        <w:rPr>
+          <w:rFonts w:hint="eastAsia"/>
+          <w:lang w:val="en-US" w:eastAsia="zh-CN"/>
+        </w:rPr>
+        <w:t>示例国外威客</w:t>
+      </w:r>
+    </w:p>
+    <w:p>
+      <w:pPr>
+        <w:rPr>
+          <w:rFonts w:hint="default"/>
+          <w:lang w:val="en-US" w:eastAsia="zh-CN"/>
+        </w:rPr>
+      </w:pPr>
+      <w:r>
+        <w:rPr>
+          <w:rFonts w:hint="default"/>
+          <w:lang w:val="en-US" w:eastAsia="zh-CN"/>
+        </w:rPr>
+        <w:fldChar w:fldCharType="begin"/>
+      </w:r>
+      <w:r>
+        <w:rPr>
+          <w:rFonts w:hint="default"/>
+          <w:lang w:val="en-US" w:eastAsia="zh-CN"/>
+        </w:rPr>
+        <w:instrText xml:space="preserve"> HYPERLINK "https://www.fiverr.com/" </w:instrText>
+      </w:r>
+      <w:r>
+        <w:rPr>
+          <w:rFonts w:hint="default"/>
+          <w:lang w:val="en-US" w:eastAsia="zh-CN"/>
+        </w:rPr>
+        <w:fldChar w:fldCharType="separate"/>
+      </w:r>
+      <w:r>
+        <w:rPr>
+          <w:rStyle w:val="4"/>
+          <w:rFonts w:hint="default"/>
+          <w:lang w:val="en-US" w:eastAsia="zh-CN"/>
+        </w:rPr>
+        <w:t>https://www.fiverr.com/</w:t>
+      </w:r>
+      <w:r>
+        <w:rPr>
+          <w:rFonts w:hint="default"/>
+          <w:lang w:val="en-US" w:eastAsia="zh-CN"/>
+        </w:rPr>
+        <w:fldChar w:fldCharType="end"/>
+      </w:r>
+    </w:p>
+    <w:p>
+      <w:pPr>
+        <w:rPr>
+          <w:rFonts w:hint="default"/>
+          <w:lang w:val="en-US" w:eastAsia="zh-CN"/>
+        </w:rPr>
+      </w:pPr>
+    </w:p>
+    <w:p>
+      <w:pPr>
+        <w:rPr>
+          <w:rFonts w:hint="default" w:eastAsiaTheme="minorEastAsia"/>
+          <w:lang w:val="en-US" w:eastAsia="zh-CN"/>
+        </w:rPr>
+      </w:pPr>
+      <w:r>
+        <w:rPr>
+          <w:rFonts w:hint="eastAsia"/>
+          <w:lang w:val="en-US" w:eastAsia="zh-CN"/>
+        </w:rPr>
+        <w:t>图片上传类</w:t>
+      </w:r>
+    </w:p>
+    <w:p>
+      <w:pPr>
+        <w:rPr>
+          <w:rFonts w:hint="eastAsia"/>
+          <w:lang w:val="en-US" w:eastAsia="zh-CN"/>
+        </w:rPr>
+      </w:pPr>
+    </w:p>
+    <w:p>
+      <w:pPr>
+        <w:rPr>
+          <w:rFonts w:hint="default"/>
+          <w:lang w:val="en-US" w:eastAsia="zh-CN"/>
+        </w:rPr>
+      </w:pPr>
+      <w:r>
+        <w:rPr>
+          <w:rFonts w:hint="default"/>
+          <w:lang w:val="en-US" w:eastAsia="zh-CN"/>
+        </w:rPr>
+        <w:t>Foap</w:t>
+      </w:r>
+    </w:p>
+    <w:p>
+      <w:pPr>
+        <w:rPr>
+          <w:rFonts w:hint="default" w:eastAsiaTheme="minorEastAsia"/>
+          <w:lang w:val="en-US" w:eastAsia="zh-CN"/>
+        </w:rPr>
+      </w:pPr>
+      <w:r>
+        <w:rPr>
+          <w:rFonts w:hint="eastAsia"/>
+          <w:lang w:val="en-US" w:eastAsia="zh-CN"/>
+        </w:rPr>
+        <w:t>未测试</w:t>
+      </w:r>
       <w:bookmarkStart w:id="0" w:name="_GoBack"/>
       <w:bookmarkEnd w:id="0"/>
-    </w:p>
-    <w:p>
-      <w:pPr>
-        <w:rPr>
-          <w:rFonts w:hint="eastAsia"/>
-          <w:lang w:val="en-US" w:eastAsia="zh-CN"/>
-        </w:rPr>
-      </w:pPr>
-    </w:p>
-    <w:p>
-      <w:pPr>
-        <w:rPr>
-          <w:rFonts w:hint="eastAsia"/>
-          <w:lang w:val="en-US" w:eastAsia="zh-CN"/>
-        </w:rPr>
-      </w:pPr>
-    </w:p>
-    <w:p>
-      <w:pPr>
-        <w:rPr>
-          <w:rFonts w:hint="eastAsia"/>
-          <w:lang w:val="en-US" w:eastAsia="zh-CN"/>
-        </w:rPr>
-      </w:pPr>
-      <w:r>
-        <w:rPr>
-          <w:rFonts w:hint="eastAsia"/>
-          <w:lang w:val="en-US" w:eastAsia="zh-CN"/>
-        </w:rPr>
-        <w:t>找到超过7种以上持续收入来源</w:t>
-      </w:r>
-    </w:p>
-    <w:p>
-      <w:pPr>
-        <w:rPr>
-          <w:rFonts w:hint="eastAsia"/>
-          <w:lang w:val="en-US" w:eastAsia="zh-CN"/>
-        </w:rPr>
-      </w:pPr>
-    </w:p>
-    <w:p>
-      <w:pPr>
-        <w:rPr>
-          <w:rFonts w:hint="eastAsia"/>
-          <w:lang w:val="en-US" w:eastAsia="zh-CN"/>
-        </w:rPr>
-      </w:pPr>
-      <w:r>
-        <w:rPr>
-          <w:rFonts w:hint="eastAsia"/>
-          <w:lang w:val="en-US" w:eastAsia="zh-CN"/>
-        </w:rPr>
-        <w:t>如何使用时间赚钱</w:t>
-      </w:r>
-    </w:p>
-    <w:p>
-      <w:pPr>
-        <w:rPr>
-          <w:rFonts w:hint="eastAsia"/>
-          <w:lang w:val="en-US" w:eastAsia="zh-CN"/>
-        </w:rPr>
-      </w:pPr>
-      <w:r>
-        <w:rPr>
-          <w:rFonts w:hint="eastAsia"/>
-          <w:lang w:val="en-US" w:eastAsia="zh-CN"/>
-        </w:rPr>
-        <w:t>如何使用工具赚钱</w:t>
-      </w:r>
-    </w:p>
-    <w:p>
-      <w:pPr>
-        <w:rPr>
-          <w:rFonts w:hint="eastAsia"/>
-          <w:lang w:val="en-US" w:eastAsia="zh-CN"/>
-        </w:rPr>
-      </w:pPr>
-      <w:r>
-        <w:rPr>
-          <w:rFonts w:hint="eastAsia"/>
-          <w:lang w:val="en-US" w:eastAsia="zh-CN"/>
-        </w:rPr>
-        <w:t>如何自己编写工具赚钱</w:t>
-      </w:r>
-    </w:p>
-    <w:p>
-      <w:pPr>
-        <w:rPr>
-          <w:rFonts w:hint="eastAsia"/>
-          <w:lang w:val="en-US" w:eastAsia="zh-CN"/>
-        </w:rPr>
-      </w:pPr>
-    </w:p>
-    <w:p>
-      <w:pPr>
-        <w:rPr>
-          <w:rFonts w:hint="eastAsia"/>
-          <w:lang w:val="en-US" w:eastAsia="zh-CN"/>
-        </w:rPr>
-      </w:pPr>
-    </w:p>
-    <w:p>
-      <w:pPr>
-        <w:rPr>
-          <w:rFonts w:hint="eastAsia"/>
-          <w:lang w:val="en-US" w:eastAsia="zh-CN"/>
-        </w:rPr>
-      </w:pPr>
-      <w:r>
-        <w:rPr>
-          <w:rFonts w:hint="eastAsia"/>
-          <w:lang w:val="en-US" w:eastAsia="zh-CN"/>
-        </w:rPr>
-        <w:t>计算力如何转换为钱</w:t>
-      </w:r>
-    </w:p>
-    <w:p>
-      <w:pPr>
-        <w:rPr>
-          <w:rFonts w:hint="eastAsia"/>
-          <w:lang w:val="en-US" w:eastAsia="zh-CN"/>
-        </w:rPr>
-      </w:pPr>
-      <w:r>
-        <w:rPr>
-          <w:rFonts w:hint="eastAsia"/>
-          <w:lang w:val="en-US" w:eastAsia="zh-CN"/>
-        </w:rPr>
-        <w:t>投资是一种被动收入</w:t>
-      </w:r>
-    </w:p>
-    <w:p>
-      <w:pPr>
-        <w:rPr>
-          <w:rFonts w:hint="eastAsia"/>
-          <w:lang w:val="en-US" w:eastAsia="zh-CN"/>
-        </w:rPr>
-      </w:pPr>
-      <w:r>
-        <w:rPr>
-          <w:rFonts w:hint="eastAsia"/>
-          <w:lang w:val="en-US" w:eastAsia="zh-CN"/>
-        </w:rPr>
-        <w:t>出租房屋是一种被动收入</w:t>
-      </w:r>
-    </w:p>
-    <w:p>
-      <w:pPr>
-        <w:rPr>
-          <w:rFonts w:hint="eastAsia"/>
-          <w:lang w:val="en-US" w:eastAsia="zh-CN"/>
-        </w:rPr>
-      </w:pPr>
-    </w:p>
-    <w:p>
-      <w:pPr>
-        <w:rPr>
-          <w:rFonts w:hint="eastAsia"/>
-          <w:lang w:val="en-US" w:eastAsia="zh-CN"/>
-        </w:rPr>
-      </w:pPr>
-    </w:p>
-    <w:p>
-      <w:pPr>
-        <w:rPr>
-          <w:rFonts w:hint="eastAsia"/>
-          <w:lang w:val="en-US" w:eastAsia="zh-CN"/>
-        </w:rPr>
-      </w:pPr>
-      <w:r>
-        <w:rPr>
-          <w:rFonts w:hint="eastAsia"/>
-          <w:lang w:val="en-US" w:eastAsia="zh-CN"/>
-        </w:rPr>
-        <w:t>主动收入</w:t>
-      </w:r>
-    </w:p>
-    <w:p>
-      <w:pPr>
-        <w:rPr>
-          <w:rFonts w:hint="eastAsia"/>
-          <w:lang w:val="en-US" w:eastAsia="zh-CN"/>
-        </w:rPr>
-      </w:pPr>
-    </w:p>
-    <w:p>
-      <w:pPr>
-        <w:rPr>
-          <w:rFonts w:hint="eastAsia"/>
-          <w:lang w:val="en-US" w:eastAsia="zh-CN"/>
-        </w:rPr>
-      </w:pPr>
-      <w:r>
-        <w:rPr>
-          <w:rFonts w:hint="eastAsia"/>
-          <w:lang w:val="en-US" w:eastAsia="zh-CN"/>
-        </w:rPr>
-        <w:t>工作</w:t>
-      </w:r>
-    </w:p>
-    <w:p>
-      <w:pPr>
-        <w:rPr>
-          <w:rFonts w:hint="eastAsia"/>
-          <w:lang w:val="en-US" w:eastAsia="zh-CN"/>
-        </w:rPr>
-      </w:pPr>
-      <w:r>
-        <w:rPr>
-          <w:rFonts w:hint="eastAsia"/>
-          <w:lang w:val="en-US" w:eastAsia="zh-CN"/>
-        </w:rPr>
-        <w:t>接取国外网站威客，国内威客网站无利润，且竞争压力过大</w:t>
-      </w:r>
-    </w:p>
-    <w:p>
-      <w:pPr>
-        <w:rPr>
-          <w:rFonts w:hint="eastAsia"/>
-          <w:lang w:val="en-US" w:eastAsia="zh-CN"/>
-        </w:rPr>
-      </w:pPr>
-      <w:r>
-        <w:rPr>
-          <w:rFonts w:hint="eastAsia"/>
-          <w:lang w:val="en-US" w:eastAsia="zh-CN"/>
-        </w:rPr>
-        <w:t>示例国外威客</w:t>
-      </w:r>
-    </w:p>
-    <w:p>
-      <w:pPr>
-        <w:rPr>
-          <w:rFonts w:hint="default"/>
-          <w:lang w:val="en-US" w:eastAsia="zh-CN"/>
-        </w:rPr>
-      </w:pPr>
-      <w:r>
-        <w:rPr>
-          <w:rFonts w:hint="default"/>
-          <w:lang w:val="en-US" w:eastAsia="zh-CN"/>
-        </w:rPr>
-        <w:fldChar w:fldCharType="begin"/>
-      </w:r>
-      <w:r>
-        <w:rPr>
-          <w:rFonts w:hint="default"/>
-          <w:lang w:val="en-US" w:eastAsia="zh-CN"/>
-        </w:rPr>
-        <w:instrText xml:space="preserve"> HYPERLINK "https://www.fiverr.com/" </w:instrText>
-      </w:r>
-      <w:r>
-        <w:rPr>
-          <w:rFonts w:hint="default"/>
-          <w:lang w:val="en-US" w:eastAsia="zh-CN"/>
-        </w:rPr>
-        <w:fldChar w:fldCharType="separate"/>
-      </w:r>
-      <w:r>
-        <w:rPr>
-          <w:rStyle w:val="4"/>
-          <w:rFonts w:hint="default"/>
-          <w:lang w:val="en-US" w:eastAsia="zh-CN"/>
-        </w:rPr>
-        <w:t>https://www.fiverr.com/</w:t>
-      </w:r>
-      <w:r>
-        <w:rPr>
-          <w:rFonts w:hint="default"/>
-          <w:lang w:val="en-US" w:eastAsia="zh-CN"/>
-        </w:rPr>
-        <w:fldChar w:fldCharType="end"/>
-      </w:r>
-    </w:p>
-    <w:p>
-      <w:pPr>
-        <w:rPr>
-          <w:rFonts w:hint="default"/>
-          <w:lang w:val="en-US" w:eastAsia="zh-CN"/>
-        </w:rPr>
-      </w:pPr>
-    </w:p>
-    <w:p>
-      <w:pPr>
-        <w:rPr>
-          <w:rFonts w:hint="eastAsia"/>
-          <w:lang w:val="en-US" w:eastAsia="zh-CN"/>
-        </w:rPr>
-      </w:pPr>
     </w:p>
     <w:p>
       <w:pPr>
@@ -1346,7 +1391,7 @@
     <w:lsdException w:unhideWhenUsed="0" w:uiPriority="0" w:semiHidden="0" w:name="Body Text Indent 2"/>
     <w:lsdException w:unhideWhenUsed="0" w:uiPriority="0" w:semiHidden="0" w:name="Body Text Indent 3"/>
     <w:lsdException w:unhideWhenUsed="0" w:uiPriority="0" w:semiHidden="0" w:name="Block Text"/>
-    <w:lsdException w:unhideWhenUsed="0" w:uiPriority="0" w:semiHidden="0" w:name="Hyperlink"/>
+    <w:lsdException w:qFormat="1" w:unhideWhenUsed="0" w:uiPriority="0" w:semiHidden="0" w:name="Hyperlink"/>
     <w:lsdException w:unhideWhenUsed="0" w:uiPriority="0" w:semiHidden="0" w:name="FollowedHyperlink"/>
     <w:lsdException w:qFormat="1" w:unhideWhenUsed="0" w:uiPriority="0" w:semiHidden="0" w:name="Strong"/>
     <w:lsdException w:qFormat="1" w:unhideWhenUsed="0" w:uiPriority="0" w:semiHidden="0" w:name="Emphasis"/>
@@ -1549,6 +1594,7 @@
   <w:style w:type="character" w:styleId="4">
     <w:name w:val="Hyperlink"/>
     <w:basedOn w:val="3"/>
+    <w:qFormat/>
     <w:uiPriority w:val="0"/>
     <w:rPr>
       <w:color w:val="0000FF"/>

</xml_diff>